<commit_message>
U 6 and 0.4 kV
</commit_message>
<xml_diff>
--- a/1.1.docx
+++ b/1.1.docx
@@ -3989,6 +3989,28 @@
     <w:p>
       <w:pPr>
         <w:spacing w:line="360" w:lineRule="auto"/>
+        <w:ind w:firstLine="708"/>
+        <w:jc w:val="both"/>
+        <w:rPr>
+          <w:rFonts w:ascii="Times New Roman" w:hAnsi="Times New Roman" w:cs="Times New Roman"/>
+          <w:sz w:val="28"/>
+          <w:szCs w:val="28"/>
+          <w:lang w:val="uk-UA"/>
+        </w:rPr>
+      </w:pPr>
+      <w:r>
+        <w:rPr>
+          <w:rFonts w:ascii="Times New Roman" w:hAnsi="Times New Roman" w:cs="Times New Roman"/>
+          <w:sz w:val="28"/>
+          <w:szCs w:val="28"/>
+          <w:lang w:val="uk-UA"/>
+        </w:rPr>
+        <w:t>Від шин з напругою 35 кВ живляться 2 трансформатори, які перетворюють цю напругу в напругу 6 кВ.</w:t>
+      </w:r>
+    </w:p>
+    <w:p>
+      <w:pPr>
+        <w:spacing w:line="360" w:lineRule="auto"/>
         <w:jc w:val="both"/>
         <w:rPr>
           <w:rFonts w:ascii="Times New Roman" w:hAnsi="Times New Roman" w:cs="Times New Roman"/>
@@ -4007,8 +4029,715 @@
           <w:lang w:val="uk-UA"/>
         </w:rPr>
         <w:tab/>
+      </w:r>
+    </w:p>
+    <w:p>
+      <w:pPr>
+        <w:spacing w:line="360" w:lineRule="auto"/>
+        <w:ind w:firstLine="708"/>
+        <w:jc w:val="both"/>
+        <w:rPr>
+          <w:rFonts w:ascii="Times New Roman" w:hAnsi="Times New Roman" w:cs="Times New Roman"/>
+          <w:i/>
+          <w:sz w:val="28"/>
+          <w:szCs w:val="28"/>
+          <w:lang w:val="uk-UA"/>
+        </w:rPr>
+      </w:pPr>
+      <w:r>
+        <w:rPr>
+          <w:rFonts w:ascii="Times New Roman" w:hAnsi="Times New Roman" w:cs="Times New Roman"/>
+          <w:i/>
+          <w:sz w:val="28"/>
+          <w:szCs w:val="28"/>
+          <w:lang w:val="uk-UA"/>
+        </w:rPr>
         <w:t>Напруга 6 кВ</w:t>
       </w:r>
+    </w:p>
+    <w:p>
+      <w:pPr>
+        <w:spacing w:line="360" w:lineRule="auto"/>
+        <w:jc w:val="both"/>
+        <w:rPr>
+          <w:rFonts w:ascii="Times New Roman" w:hAnsi="Times New Roman" w:cs="Times New Roman"/>
+          <w:sz w:val="28"/>
+          <w:szCs w:val="28"/>
+          <w:lang w:val="uk-UA"/>
+        </w:rPr>
+      </w:pPr>
+      <w:r>
+        <w:rPr>
+          <w:rFonts w:ascii="Times New Roman" w:hAnsi="Times New Roman" w:cs="Times New Roman"/>
+          <w:sz w:val="28"/>
+          <w:szCs w:val="28"/>
+          <w:lang w:val="uk-UA"/>
+        </w:rPr>
+        <w:tab/>
+        <w:t>П</w:t>
+      </w:r>
+      <w:r>
+        <w:rPr>
+          <w:rFonts w:ascii="Times New Roman" w:hAnsi="Times New Roman" w:cs="Times New Roman"/>
+          <w:sz w:val="28"/>
+          <w:szCs w:val="28"/>
+          <w:lang w:val="uk-UA"/>
+        </w:rPr>
+        <w:t>ідстанці</w:t>
+      </w:r>
+      <w:r>
+        <w:rPr>
+          <w:rFonts w:ascii="Times New Roman" w:hAnsi="Times New Roman" w:cs="Times New Roman"/>
+          <w:sz w:val="28"/>
+          <w:szCs w:val="28"/>
+          <w:lang w:val="uk-UA"/>
+        </w:rPr>
+        <w:t>я</w:t>
+      </w:r>
+      <w:r>
+        <w:rPr>
+          <w:rFonts w:ascii="Times New Roman" w:hAnsi="Times New Roman" w:cs="Times New Roman"/>
+          <w:sz w:val="28"/>
+          <w:szCs w:val="28"/>
+          <w:lang w:val="uk-UA"/>
+        </w:rPr>
+        <w:t xml:space="preserve"> «Кар’єрна»</w:t>
+      </w:r>
+      <w:r>
+        <w:rPr>
+          <w:rFonts w:ascii="Times New Roman" w:hAnsi="Times New Roman" w:cs="Times New Roman"/>
+          <w:sz w:val="28"/>
+          <w:szCs w:val="28"/>
+          <w:lang w:val="uk-UA"/>
+        </w:rPr>
+        <w:t xml:space="preserve"> має 2 </w:t>
+      </w:r>
+      <w:r>
+        <w:rPr>
+          <w:rFonts w:ascii="Times New Roman" w:hAnsi="Times New Roman" w:cs="Times New Roman"/>
+          <w:sz w:val="28"/>
+          <w:szCs w:val="28"/>
+          <w:lang w:val="uk-UA"/>
+        </w:rPr>
+        <w:t xml:space="preserve">незалежні </w:t>
+      </w:r>
+      <w:r>
+        <w:rPr>
+          <w:rFonts w:ascii="Times New Roman" w:hAnsi="Times New Roman" w:cs="Times New Roman"/>
+          <w:sz w:val="28"/>
+          <w:szCs w:val="28"/>
+          <w:lang w:val="uk-UA"/>
+        </w:rPr>
+        <w:t>секції шин з напругою 6 кВ</w:t>
+      </w:r>
+      <w:r>
+        <w:rPr>
+          <w:rFonts w:ascii="Times New Roman" w:hAnsi="Times New Roman" w:cs="Times New Roman"/>
+          <w:sz w:val="28"/>
+          <w:szCs w:val="28"/>
+          <w:lang w:val="uk-UA"/>
+        </w:rPr>
+        <w:t xml:space="preserve">, які живляться від різних трансформаторів, але можуть з’єднуватись одна з одною діями </w:t>
+      </w:r>
+      <w:r>
+        <w:rPr>
+          <w:rFonts w:ascii="Times New Roman" w:hAnsi="Times New Roman" w:cs="Times New Roman"/>
+          <w:sz w:val="28"/>
+          <w:szCs w:val="28"/>
+          <w:lang w:val="uk-UA"/>
+        </w:rPr>
+        <w:t>А</w:t>
+      </w:r>
+      <w:r>
+        <w:rPr>
+          <w:rFonts w:ascii="Times New Roman" w:hAnsi="Times New Roman" w:cs="Times New Roman"/>
+          <w:sz w:val="28"/>
+          <w:szCs w:val="28"/>
+          <w:lang w:val="uk-UA"/>
+        </w:rPr>
+        <w:t>ВР</w:t>
+      </w:r>
+      <w:r>
+        <w:rPr>
+          <w:rFonts w:ascii="Times New Roman" w:hAnsi="Times New Roman" w:cs="Times New Roman"/>
+          <w:sz w:val="28"/>
+          <w:szCs w:val="28"/>
+          <w:lang w:val="uk-UA"/>
+        </w:rPr>
+        <w:t>.</w:t>
+      </w:r>
+    </w:p>
+    <w:p>
+      <w:pPr>
+        <w:spacing w:line="360" w:lineRule="auto"/>
+        <w:jc w:val="both"/>
+        <w:rPr>
+          <w:rFonts w:ascii="Times New Roman" w:hAnsi="Times New Roman" w:cs="Times New Roman"/>
+          <w:sz w:val="28"/>
+          <w:szCs w:val="28"/>
+          <w:lang w:val="uk-UA"/>
+        </w:rPr>
+      </w:pPr>
+      <w:r>
+        <w:rPr>
+          <w:rFonts w:ascii="Times New Roman" w:hAnsi="Times New Roman" w:cs="Times New Roman"/>
+          <w:sz w:val="28"/>
+          <w:szCs w:val="28"/>
+          <w:lang w:val="uk-UA"/>
+        </w:rPr>
+        <w:tab/>
+        <w:t>На шинах 6 кВ включені такі споживачі:</w:t>
+      </w:r>
+    </w:p>
+    <w:p>
+      <w:pPr>
+        <w:pStyle w:val="a8"/>
+        <w:numPr>
+          <w:ilvl w:val="0"/>
+          <w:numId w:val="14"/>
+        </w:numPr>
+        <w:spacing w:line="360" w:lineRule="auto"/>
+        <w:jc w:val="both"/>
+        <w:rPr>
+          <w:rFonts w:ascii="Times New Roman" w:hAnsi="Times New Roman" w:cs="Times New Roman"/>
+          <w:sz w:val="28"/>
+          <w:szCs w:val="28"/>
+          <w:lang w:val="uk-UA"/>
+        </w:rPr>
+      </w:pPr>
+      <w:r>
+        <w:rPr>
+          <w:rFonts w:ascii="Times New Roman" w:hAnsi="Times New Roman" w:cs="Times New Roman"/>
+          <w:sz w:val="28"/>
+          <w:szCs w:val="28"/>
+          <w:lang w:val="uk-UA"/>
+        </w:rPr>
+        <w:t>ЕКГ-8;</w:t>
+      </w:r>
+    </w:p>
+    <w:p>
+      <w:pPr>
+        <w:pStyle w:val="a8"/>
+        <w:numPr>
+          <w:ilvl w:val="0"/>
+          <w:numId w:val="14"/>
+        </w:numPr>
+        <w:spacing w:line="360" w:lineRule="auto"/>
+        <w:jc w:val="both"/>
+        <w:rPr>
+          <w:rFonts w:ascii="Times New Roman" w:hAnsi="Times New Roman" w:cs="Times New Roman"/>
+          <w:sz w:val="28"/>
+          <w:szCs w:val="28"/>
+          <w:lang w:val="uk-UA"/>
+        </w:rPr>
+      </w:pPr>
+      <w:r>
+        <w:rPr>
+          <w:rFonts w:ascii="Times New Roman" w:hAnsi="Times New Roman" w:cs="Times New Roman"/>
+          <w:sz w:val="28"/>
+          <w:szCs w:val="28"/>
+          <w:lang w:val="uk-UA"/>
+        </w:rPr>
+        <w:t>ЕКГ-5</w:t>
+      </w:r>
+      <w:r>
+        <w:rPr>
+          <w:rFonts w:ascii="Times New Roman" w:hAnsi="Times New Roman" w:cs="Times New Roman"/>
+          <w:sz w:val="28"/>
+          <w:szCs w:val="28"/>
+          <w:lang w:val="uk-UA"/>
+        </w:rPr>
+        <w:t>;</w:t>
+      </w:r>
+    </w:p>
+    <w:p>
+      <w:pPr>
+        <w:pStyle w:val="a8"/>
+        <w:numPr>
+          <w:ilvl w:val="0"/>
+          <w:numId w:val="14"/>
+        </w:numPr>
+        <w:spacing w:line="360" w:lineRule="auto"/>
+        <w:jc w:val="both"/>
+        <w:rPr>
+          <w:rFonts w:ascii="Times New Roman" w:hAnsi="Times New Roman" w:cs="Times New Roman"/>
+          <w:sz w:val="28"/>
+          <w:szCs w:val="28"/>
+          <w:lang w:val="uk-UA"/>
+        </w:rPr>
+      </w:pPr>
+      <w:r>
+        <w:rPr>
+          <w:rFonts w:ascii="Times New Roman" w:hAnsi="Times New Roman" w:cs="Times New Roman"/>
+          <w:sz w:val="28"/>
+          <w:szCs w:val="28"/>
+          <w:lang w:val="uk-UA"/>
+        </w:rPr>
+        <w:t>Насоси водовідливу</w:t>
+      </w:r>
+      <w:r>
+        <w:rPr>
+          <w:rFonts w:ascii="Times New Roman" w:hAnsi="Times New Roman" w:cs="Times New Roman"/>
+          <w:sz w:val="28"/>
+          <w:szCs w:val="28"/>
+          <w:lang w:val="uk-UA"/>
+        </w:rPr>
+        <w:t>;</w:t>
+      </w:r>
+    </w:p>
+    <w:p>
+      <w:pPr>
+        <w:pStyle w:val="a8"/>
+        <w:numPr>
+          <w:ilvl w:val="0"/>
+          <w:numId w:val="14"/>
+        </w:numPr>
+        <w:spacing w:line="360" w:lineRule="auto"/>
+        <w:jc w:val="both"/>
+        <w:rPr>
+          <w:rFonts w:ascii="Times New Roman" w:hAnsi="Times New Roman" w:cs="Times New Roman"/>
+          <w:sz w:val="28"/>
+          <w:szCs w:val="28"/>
+          <w:lang w:val="uk-UA"/>
+        </w:rPr>
+      </w:pPr>
+      <w:r>
+        <w:rPr>
+          <w:rFonts w:ascii="Times New Roman" w:hAnsi="Times New Roman" w:cs="Times New Roman"/>
+          <w:sz w:val="28"/>
+          <w:szCs w:val="28"/>
+          <w:lang w:val="uk-UA"/>
+        </w:rPr>
+        <w:t>Бурові верстати СБШ-250</w:t>
+      </w:r>
+      <w:r>
+        <w:rPr>
+          <w:rFonts w:ascii="Times New Roman" w:hAnsi="Times New Roman" w:cs="Times New Roman"/>
+          <w:sz w:val="28"/>
+          <w:szCs w:val="28"/>
+          <w:lang w:val="uk-UA"/>
+        </w:rPr>
+        <w:t>;</w:t>
+      </w:r>
+    </w:p>
+    <w:p>
+      <w:pPr>
+        <w:pStyle w:val="a8"/>
+        <w:numPr>
+          <w:ilvl w:val="0"/>
+          <w:numId w:val="14"/>
+        </w:numPr>
+        <w:spacing w:line="360" w:lineRule="auto"/>
+        <w:jc w:val="both"/>
+        <w:rPr>
+          <w:rFonts w:ascii="Times New Roman" w:hAnsi="Times New Roman" w:cs="Times New Roman"/>
+          <w:sz w:val="28"/>
+          <w:szCs w:val="28"/>
+          <w:lang w:val="uk-UA"/>
+        </w:rPr>
+      </w:pPr>
+      <w:r>
+        <w:rPr>
+          <w:rFonts w:ascii="Times New Roman" w:hAnsi="Times New Roman" w:cs="Times New Roman"/>
+          <w:sz w:val="28"/>
+          <w:szCs w:val="28"/>
+          <w:lang w:val="uk-UA"/>
+        </w:rPr>
+        <w:t>Бурові верстати СБО-1/20</w:t>
+      </w:r>
+    </w:p>
+    <w:p>
+      <w:pPr>
+        <w:pStyle w:val="a8"/>
+        <w:numPr>
+          <w:ilvl w:val="0"/>
+          <w:numId w:val="14"/>
+        </w:numPr>
+        <w:spacing w:line="360" w:lineRule="auto"/>
+        <w:jc w:val="both"/>
+        <w:rPr>
+          <w:rFonts w:ascii="Times New Roman" w:hAnsi="Times New Roman" w:cs="Times New Roman"/>
+          <w:sz w:val="28"/>
+          <w:szCs w:val="28"/>
+          <w:lang w:val="uk-UA"/>
+        </w:rPr>
+      </w:pPr>
+      <w:r>
+        <w:rPr>
+          <w:rFonts w:ascii="Times New Roman" w:hAnsi="Times New Roman" w:cs="Times New Roman"/>
+          <w:sz w:val="28"/>
+          <w:szCs w:val="28"/>
+          <w:lang w:val="uk-UA"/>
+        </w:rPr>
+        <w:t>РРМВ Універсал</w:t>
+      </w:r>
+      <w:r>
+        <w:rPr>
+          <w:rFonts w:ascii="Times New Roman" w:hAnsi="Times New Roman" w:cs="Times New Roman"/>
+          <w:sz w:val="28"/>
+          <w:szCs w:val="28"/>
+          <w:lang w:val="uk-UA"/>
+        </w:rPr>
+        <w:t>;</w:t>
+      </w:r>
+    </w:p>
+    <w:p>
+      <w:pPr>
+        <w:pStyle w:val="a8"/>
+        <w:numPr>
+          <w:ilvl w:val="0"/>
+          <w:numId w:val="14"/>
+        </w:numPr>
+        <w:spacing w:line="360" w:lineRule="auto"/>
+        <w:jc w:val="both"/>
+        <w:rPr>
+          <w:rFonts w:ascii="Times New Roman" w:hAnsi="Times New Roman" w:cs="Times New Roman"/>
+          <w:sz w:val="28"/>
+          <w:szCs w:val="28"/>
+          <w:lang w:val="uk-UA"/>
+        </w:rPr>
+      </w:pPr>
+      <w:r>
+        <w:rPr>
+          <w:rFonts w:ascii="Times New Roman" w:hAnsi="Times New Roman" w:cs="Times New Roman"/>
+          <w:sz w:val="28"/>
+          <w:szCs w:val="28"/>
+          <w:lang w:val="uk-UA"/>
+        </w:rPr>
+        <w:t>АБК ЖДЦ</w:t>
+      </w:r>
+      <w:r>
+        <w:rPr>
+          <w:rFonts w:ascii="Times New Roman" w:hAnsi="Times New Roman" w:cs="Times New Roman"/>
+          <w:sz w:val="28"/>
+          <w:szCs w:val="28"/>
+          <w:lang w:val="uk-UA"/>
+        </w:rPr>
+        <w:t>;</w:t>
+      </w:r>
+    </w:p>
+    <w:p>
+      <w:pPr>
+        <w:pStyle w:val="a8"/>
+        <w:numPr>
+          <w:ilvl w:val="0"/>
+          <w:numId w:val="14"/>
+        </w:numPr>
+        <w:spacing w:line="360" w:lineRule="auto"/>
+        <w:jc w:val="both"/>
+        <w:rPr>
+          <w:rFonts w:ascii="Times New Roman" w:hAnsi="Times New Roman" w:cs="Times New Roman"/>
+          <w:sz w:val="28"/>
+          <w:szCs w:val="28"/>
+          <w:lang w:val="uk-UA"/>
+        </w:rPr>
+      </w:pPr>
+      <w:proofErr w:type="spellStart"/>
+      <w:r>
+        <w:rPr>
+          <w:rFonts w:ascii="Times New Roman" w:hAnsi="Times New Roman" w:cs="Times New Roman"/>
+          <w:sz w:val="28"/>
+          <w:szCs w:val="28"/>
+          <w:lang w:val="uk-UA"/>
+        </w:rPr>
+        <w:t>Вибухпром</w:t>
+      </w:r>
+      <w:proofErr w:type="spellEnd"/>
+      <w:r>
+        <w:rPr>
+          <w:rFonts w:ascii="Times New Roman" w:hAnsi="Times New Roman" w:cs="Times New Roman"/>
+          <w:sz w:val="28"/>
+          <w:szCs w:val="28"/>
+          <w:lang w:val="uk-UA"/>
+        </w:rPr>
+        <w:t>;</w:t>
+      </w:r>
+    </w:p>
+    <w:p>
+      <w:pPr>
+        <w:pStyle w:val="a8"/>
+        <w:numPr>
+          <w:ilvl w:val="0"/>
+          <w:numId w:val="14"/>
+        </w:numPr>
+        <w:spacing w:line="360" w:lineRule="auto"/>
+        <w:jc w:val="both"/>
+        <w:rPr>
+          <w:rFonts w:ascii="Times New Roman" w:hAnsi="Times New Roman" w:cs="Times New Roman"/>
+          <w:sz w:val="28"/>
+          <w:szCs w:val="28"/>
+          <w:lang w:val="uk-UA"/>
+        </w:rPr>
+      </w:pPr>
+      <w:r>
+        <w:rPr>
+          <w:rFonts w:ascii="Times New Roman" w:hAnsi="Times New Roman" w:cs="Times New Roman"/>
+          <w:sz w:val="28"/>
+          <w:szCs w:val="28"/>
+          <w:lang w:val="uk-UA"/>
+        </w:rPr>
+        <w:t xml:space="preserve">Тягова </w:t>
+      </w:r>
+      <w:proofErr w:type="spellStart"/>
+      <w:r>
+        <w:rPr>
+          <w:rFonts w:ascii="Times New Roman" w:hAnsi="Times New Roman" w:cs="Times New Roman"/>
+          <w:sz w:val="28"/>
+          <w:szCs w:val="28"/>
+          <w:lang w:val="uk-UA"/>
+        </w:rPr>
+        <w:t>тр</w:t>
+      </w:r>
+      <w:proofErr w:type="spellEnd"/>
+      <w:r>
+        <w:rPr>
+          <w:rFonts w:ascii="Times New Roman" w:hAnsi="Times New Roman" w:cs="Times New Roman"/>
+          <w:sz w:val="28"/>
+          <w:szCs w:val="28"/>
+          <w:lang w:val="uk-UA"/>
+        </w:rPr>
+        <w:t>/парк, Ввід №1</w:t>
+      </w:r>
+      <w:r>
+        <w:rPr>
+          <w:rFonts w:ascii="Times New Roman" w:hAnsi="Times New Roman" w:cs="Times New Roman"/>
+          <w:sz w:val="28"/>
+          <w:szCs w:val="28"/>
+          <w:lang w:val="uk-UA"/>
+        </w:rPr>
+        <w:t>;</w:t>
+      </w:r>
+    </w:p>
+    <w:p>
+      <w:pPr>
+        <w:pStyle w:val="a8"/>
+        <w:numPr>
+          <w:ilvl w:val="0"/>
+          <w:numId w:val="14"/>
+        </w:numPr>
+        <w:spacing w:line="360" w:lineRule="auto"/>
+        <w:jc w:val="both"/>
+        <w:rPr>
+          <w:rFonts w:ascii="Times New Roman" w:hAnsi="Times New Roman" w:cs="Times New Roman"/>
+          <w:sz w:val="28"/>
+          <w:szCs w:val="28"/>
+          <w:lang w:val="uk-UA"/>
+        </w:rPr>
+      </w:pPr>
+      <w:r>
+        <w:rPr>
+          <w:rFonts w:ascii="Times New Roman" w:hAnsi="Times New Roman" w:cs="Times New Roman"/>
+          <w:sz w:val="28"/>
+          <w:szCs w:val="28"/>
+          <w:lang w:val="uk-UA"/>
+        </w:rPr>
+        <w:t>Промисловий майданчик</w:t>
+      </w:r>
+      <w:r>
+        <w:rPr>
+          <w:rFonts w:ascii="Times New Roman" w:hAnsi="Times New Roman" w:cs="Times New Roman"/>
+          <w:sz w:val="28"/>
+          <w:szCs w:val="28"/>
+          <w:lang w:val="uk-UA"/>
+        </w:rPr>
+        <w:t>.</w:t>
+      </w:r>
+    </w:p>
+    <w:p>
+      <w:pPr>
+        <w:spacing w:line="360" w:lineRule="auto"/>
+        <w:ind w:left="360" w:firstLine="348"/>
+        <w:jc w:val="both"/>
+        <w:rPr>
+          <w:rFonts w:ascii="Times New Roman" w:hAnsi="Times New Roman" w:cs="Times New Roman"/>
+          <w:sz w:val="28"/>
+          <w:szCs w:val="28"/>
+          <w:lang w:val="uk-UA"/>
+        </w:rPr>
+      </w:pPr>
+      <w:r>
+        <w:rPr>
+          <w:rFonts w:ascii="Times New Roman" w:hAnsi="Times New Roman" w:cs="Times New Roman"/>
+          <w:sz w:val="28"/>
+          <w:szCs w:val="28"/>
+          <w:lang w:val="uk-UA"/>
+        </w:rPr>
+        <w:lastRenderedPageBreak/>
+        <w:t>Також до шин 6 кВ підключені трансформатори які живлять інші цеха або служби напругою 0.4 кВ:</w:t>
+      </w:r>
+    </w:p>
+    <w:p>
+      <w:pPr>
+        <w:pStyle w:val="a8"/>
+        <w:numPr>
+          <w:ilvl w:val="0"/>
+          <w:numId w:val="15"/>
+        </w:numPr>
+        <w:spacing w:line="360" w:lineRule="auto"/>
+        <w:jc w:val="both"/>
+        <w:rPr>
+          <w:rFonts w:ascii="Times New Roman" w:hAnsi="Times New Roman" w:cs="Times New Roman"/>
+          <w:sz w:val="28"/>
+          <w:szCs w:val="28"/>
+          <w:lang w:val="uk-UA"/>
+        </w:rPr>
+      </w:pPr>
+      <w:r>
+        <w:rPr>
+          <w:rFonts w:ascii="Times New Roman" w:hAnsi="Times New Roman" w:cs="Times New Roman"/>
+          <w:sz w:val="28"/>
+          <w:szCs w:val="28"/>
+          <w:lang w:val="uk-UA"/>
+        </w:rPr>
+        <w:t>Їдальня</w:t>
+      </w:r>
+      <w:r>
+        <w:rPr>
+          <w:rFonts w:ascii="Times New Roman" w:hAnsi="Times New Roman" w:cs="Times New Roman"/>
+          <w:sz w:val="28"/>
+          <w:szCs w:val="28"/>
+          <w:lang w:val="uk-UA"/>
+        </w:rPr>
+        <w:t xml:space="preserve"> (ТМ-40)</w:t>
+      </w:r>
+      <w:r>
+        <w:rPr>
+          <w:rFonts w:ascii="Times New Roman" w:hAnsi="Times New Roman" w:cs="Times New Roman"/>
+          <w:sz w:val="28"/>
+          <w:szCs w:val="28"/>
+          <w:lang w:val="uk-UA"/>
+        </w:rPr>
+        <w:t>;</w:t>
+      </w:r>
+    </w:p>
+    <w:p>
+      <w:pPr>
+        <w:pStyle w:val="a8"/>
+        <w:numPr>
+          <w:ilvl w:val="0"/>
+          <w:numId w:val="15"/>
+        </w:numPr>
+        <w:spacing w:line="360" w:lineRule="auto"/>
+        <w:jc w:val="both"/>
+        <w:rPr>
+          <w:rFonts w:ascii="Times New Roman" w:hAnsi="Times New Roman" w:cs="Times New Roman"/>
+          <w:sz w:val="28"/>
+          <w:szCs w:val="28"/>
+          <w:lang w:val="uk-UA"/>
+        </w:rPr>
+      </w:pPr>
+      <w:proofErr w:type="spellStart"/>
+      <w:r>
+        <w:rPr>
+          <w:rFonts w:ascii="Times New Roman" w:hAnsi="Times New Roman" w:cs="Times New Roman"/>
+          <w:sz w:val="28"/>
+          <w:szCs w:val="28"/>
+          <w:lang w:val="uk-UA"/>
+        </w:rPr>
+        <w:t>Фікальна</w:t>
+      </w:r>
+      <w:proofErr w:type="spellEnd"/>
+      <w:r>
+        <w:rPr>
+          <w:rFonts w:ascii="Times New Roman" w:hAnsi="Times New Roman" w:cs="Times New Roman"/>
+          <w:sz w:val="28"/>
+          <w:szCs w:val="28"/>
+          <w:lang w:val="uk-UA"/>
+        </w:rPr>
+        <w:t xml:space="preserve"> насосна</w:t>
+      </w:r>
+      <w:r>
+        <w:rPr>
+          <w:rFonts w:ascii="Times New Roman" w:hAnsi="Times New Roman" w:cs="Times New Roman"/>
+          <w:sz w:val="28"/>
+          <w:szCs w:val="28"/>
+          <w:lang w:val="uk-UA"/>
+        </w:rPr>
+        <w:t xml:space="preserve"> </w:t>
+      </w:r>
+      <w:r>
+        <w:rPr>
+          <w:rFonts w:ascii="Times New Roman" w:hAnsi="Times New Roman" w:cs="Times New Roman"/>
+          <w:sz w:val="28"/>
+          <w:szCs w:val="28"/>
+          <w:lang w:val="uk-UA"/>
+        </w:rPr>
+        <w:t>(ТМ-40);</w:t>
+      </w:r>
+    </w:p>
+    <w:p>
+      <w:pPr>
+        <w:pStyle w:val="a8"/>
+        <w:numPr>
+          <w:ilvl w:val="0"/>
+          <w:numId w:val="15"/>
+        </w:numPr>
+        <w:spacing w:line="360" w:lineRule="auto"/>
+        <w:jc w:val="both"/>
+        <w:rPr>
+          <w:rFonts w:ascii="Times New Roman" w:hAnsi="Times New Roman" w:cs="Times New Roman"/>
+          <w:sz w:val="28"/>
+          <w:szCs w:val="28"/>
+          <w:lang w:val="uk-UA"/>
+        </w:rPr>
+      </w:pPr>
+      <w:r>
+        <w:rPr>
+          <w:rFonts w:ascii="Times New Roman" w:hAnsi="Times New Roman" w:cs="Times New Roman"/>
+          <w:sz w:val="28"/>
+          <w:szCs w:val="28"/>
+          <w:lang w:val="uk-UA"/>
+        </w:rPr>
+        <w:t>Трансформат</w:t>
+      </w:r>
+      <w:r>
+        <w:rPr>
+          <w:rFonts w:ascii="Times New Roman" w:hAnsi="Times New Roman" w:cs="Times New Roman"/>
+          <w:sz w:val="28"/>
+          <w:szCs w:val="28"/>
+          <w:lang w:val="uk-UA"/>
+        </w:rPr>
+        <w:t xml:space="preserve">ори власних потреб </w:t>
+      </w:r>
+      <w:r>
+        <w:rPr>
+          <w:rFonts w:ascii="Times New Roman" w:hAnsi="Times New Roman" w:cs="Times New Roman"/>
+          <w:sz w:val="28"/>
+          <w:szCs w:val="28"/>
+          <w:lang w:val="uk-UA"/>
+        </w:rPr>
+        <w:t>(ТМ-16</w:t>
+      </w:r>
+      <w:r>
+        <w:rPr>
+          <w:rFonts w:ascii="Times New Roman" w:hAnsi="Times New Roman" w:cs="Times New Roman"/>
+          <w:sz w:val="28"/>
+          <w:szCs w:val="28"/>
+          <w:lang w:val="uk-UA"/>
+        </w:rPr>
+        <w:t>0)</w:t>
+      </w:r>
+      <w:r>
+        <w:rPr>
+          <w:rFonts w:ascii="Times New Roman" w:hAnsi="Times New Roman" w:cs="Times New Roman"/>
+          <w:sz w:val="28"/>
+          <w:szCs w:val="28"/>
+          <w:lang w:val="uk-UA"/>
+        </w:rPr>
+        <w:t>.</w:t>
+      </w:r>
+    </w:p>
+    <w:p>
+      <w:pPr>
+        <w:spacing w:line="360" w:lineRule="auto"/>
+        <w:jc w:val="both"/>
+        <w:rPr>
+          <w:rFonts w:ascii="Times New Roman" w:hAnsi="Times New Roman" w:cs="Times New Roman"/>
+          <w:sz w:val="28"/>
+          <w:szCs w:val="28"/>
+          <w:lang w:val="uk-UA"/>
+        </w:rPr>
+      </w:pPr>
     </w:p>
     <w:p>
       <w:pPr>
@@ -4032,6 +4761,158 @@
         </w:rPr>
         <w:tab/>
         <w:t>Напруга 0.4 кВ</w:t>
+      </w:r>
+    </w:p>
+    <w:p>
+      <w:pPr>
+        <w:spacing w:line="360" w:lineRule="auto"/>
+        <w:ind w:left="360" w:firstLine="348"/>
+        <w:jc w:val="both"/>
+        <w:rPr>
+          <w:rFonts w:ascii="Times New Roman" w:hAnsi="Times New Roman" w:cs="Times New Roman"/>
+          <w:sz w:val="28"/>
+          <w:szCs w:val="28"/>
+          <w:lang w:val="uk-UA"/>
+        </w:rPr>
+      </w:pPr>
+      <w:r>
+        <w:rPr>
+          <w:rFonts w:ascii="Times New Roman" w:hAnsi="Times New Roman" w:cs="Times New Roman"/>
+          <w:sz w:val="28"/>
+          <w:szCs w:val="28"/>
+          <w:lang w:val="uk-UA"/>
+        </w:rPr>
+        <w:t>2 трансформатори власних потреб ТМ-40 перетворюють напругу 6 кВ в 0.4 та живлять споживачі необхідні для роботи підстанції:</w:t>
+      </w:r>
+    </w:p>
+    <w:p>
+      <w:pPr>
+        <w:pStyle w:val="a8"/>
+        <w:numPr>
+          <w:ilvl w:val="0"/>
+          <w:numId w:val="16"/>
+        </w:numPr>
+        <w:spacing w:line="360" w:lineRule="auto"/>
+        <w:jc w:val="both"/>
+        <w:rPr>
+          <w:rFonts w:ascii="Times New Roman" w:hAnsi="Times New Roman" w:cs="Times New Roman"/>
+          <w:sz w:val="28"/>
+          <w:szCs w:val="28"/>
+          <w:lang w:val="uk-UA"/>
+        </w:rPr>
+      </w:pPr>
+      <w:r>
+        <w:rPr>
+          <w:rFonts w:ascii="Times New Roman" w:hAnsi="Times New Roman" w:cs="Times New Roman"/>
+          <w:sz w:val="28"/>
+          <w:szCs w:val="28"/>
+          <w:lang w:val="uk-UA"/>
+        </w:rPr>
+        <w:t>Освітлення ЗРУ;</w:t>
+      </w:r>
+    </w:p>
+    <w:p>
+      <w:pPr>
+        <w:pStyle w:val="a8"/>
+        <w:numPr>
+          <w:ilvl w:val="0"/>
+          <w:numId w:val="16"/>
+        </w:numPr>
+        <w:spacing w:line="360" w:lineRule="auto"/>
+        <w:jc w:val="both"/>
+        <w:rPr>
+          <w:rFonts w:ascii="Times New Roman" w:hAnsi="Times New Roman" w:cs="Times New Roman"/>
+          <w:sz w:val="28"/>
+          <w:szCs w:val="28"/>
+          <w:lang w:val="uk-UA"/>
+        </w:rPr>
+      </w:pPr>
+      <w:r>
+        <w:rPr>
+          <w:rFonts w:ascii="Times New Roman" w:hAnsi="Times New Roman" w:cs="Times New Roman"/>
+          <w:sz w:val="28"/>
+          <w:szCs w:val="28"/>
+          <w:lang w:val="uk-UA"/>
+        </w:rPr>
+        <w:t>Обдув трансформатору;</w:t>
+      </w:r>
+    </w:p>
+    <w:p>
+      <w:pPr>
+        <w:pStyle w:val="a8"/>
+        <w:numPr>
+          <w:ilvl w:val="0"/>
+          <w:numId w:val="16"/>
+        </w:numPr>
+        <w:spacing w:line="360" w:lineRule="auto"/>
+        <w:jc w:val="both"/>
+        <w:rPr>
+          <w:rFonts w:ascii="Times New Roman" w:hAnsi="Times New Roman" w:cs="Times New Roman"/>
+          <w:sz w:val="28"/>
+          <w:szCs w:val="28"/>
+          <w:lang w:val="uk-UA"/>
+        </w:rPr>
+      </w:pPr>
+      <w:r>
+        <w:rPr>
+          <w:rFonts w:ascii="Times New Roman" w:hAnsi="Times New Roman" w:cs="Times New Roman"/>
+          <w:sz w:val="28"/>
+          <w:szCs w:val="28"/>
+          <w:lang w:val="uk-UA"/>
+        </w:rPr>
+        <w:t>Освітлення ОРУ;</w:t>
+      </w:r>
+    </w:p>
+    <w:p>
+      <w:pPr>
+        <w:pStyle w:val="a8"/>
+        <w:numPr>
+          <w:ilvl w:val="0"/>
+          <w:numId w:val="16"/>
+        </w:numPr>
+        <w:spacing w:line="360" w:lineRule="auto"/>
+        <w:jc w:val="both"/>
+        <w:rPr>
+          <w:rFonts w:ascii="Times New Roman" w:hAnsi="Times New Roman" w:cs="Times New Roman"/>
+          <w:sz w:val="28"/>
+          <w:szCs w:val="28"/>
+          <w:lang w:val="uk-UA"/>
+        </w:rPr>
+      </w:pPr>
+      <w:r>
+        <w:rPr>
+          <w:rFonts w:ascii="Times New Roman" w:hAnsi="Times New Roman" w:cs="Times New Roman"/>
+          <w:sz w:val="28"/>
+          <w:szCs w:val="28"/>
+          <w:lang w:val="uk-UA"/>
+        </w:rPr>
+        <w:t>Мережа сигналізації;</w:t>
+      </w:r>
+    </w:p>
+    <w:p>
+      <w:pPr>
+        <w:pStyle w:val="a8"/>
+        <w:numPr>
+          <w:ilvl w:val="0"/>
+          <w:numId w:val="16"/>
+        </w:numPr>
+        <w:spacing w:line="360" w:lineRule="auto"/>
+        <w:jc w:val="both"/>
+        <w:rPr>
+          <w:rFonts w:ascii="Times New Roman" w:hAnsi="Times New Roman" w:cs="Times New Roman"/>
+          <w:sz w:val="28"/>
+          <w:szCs w:val="28"/>
+          <w:lang w:val="uk-UA"/>
+        </w:rPr>
+      </w:pPr>
+      <w:r>
+        <w:rPr>
+          <w:rFonts w:ascii="Times New Roman" w:hAnsi="Times New Roman" w:cs="Times New Roman"/>
+          <w:sz w:val="28"/>
+          <w:szCs w:val="28"/>
+          <w:lang w:val="uk-UA"/>
+        </w:rPr>
+        <w:t>Опалення.</w:t>
       </w:r>
       <w:bookmarkStart w:id="0" w:name="_GoBack"/>
       <w:bookmarkEnd w:id="0"/>
@@ -5368,6 +6249,119 @@
     </w:lvl>
   </w:abstractNum>
   <w:abstractNum w:abstractNumId="1" w15:restartNumberingAfterBreak="0">
+    <w:nsid w:val="072D7DF1"/>
+    <w:multiLevelType w:val="hybridMultilevel"/>
+    <w:tmpl w:val="B4D4A408"/>
+    <w:lvl w:ilvl="0" w:tplc="30C68BEE">
+      <w:start w:val="1"/>
+      <w:numFmt w:val="bullet"/>
+      <w:lvlText w:val=""/>
+      <w:lvlJc w:val="left"/>
+      <w:pPr>
+        <w:ind w:left="720" w:hanging="360"/>
+      </w:pPr>
+      <w:rPr>
+        <w:rFonts w:ascii="Symbol" w:hAnsi="Symbol" w:hint="default"/>
+      </w:rPr>
+    </w:lvl>
+    <w:lvl w:ilvl="1" w:tplc="04190003" w:tentative="1">
+      <w:start w:val="1"/>
+      <w:numFmt w:val="bullet"/>
+      <w:lvlText w:val="o"/>
+      <w:lvlJc w:val="left"/>
+      <w:pPr>
+        <w:ind w:left="1440" w:hanging="360"/>
+      </w:pPr>
+      <w:rPr>
+        <w:rFonts w:ascii="Courier New" w:hAnsi="Courier New" w:cs="Courier New" w:hint="default"/>
+      </w:rPr>
+    </w:lvl>
+    <w:lvl w:ilvl="2" w:tplc="04190005" w:tentative="1">
+      <w:start w:val="1"/>
+      <w:numFmt w:val="bullet"/>
+      <w:lvlText w:val=""/>
+      <w:lvlJc w:val="left"/>
+      <w:pPr>
+        <w:ind w:left="2160" w:hanging="360"/>
+      </w:pPr>
+      <w:rPr>
+        <w:rFonts w:ascii="Wingdings" w:hAnsi="Wingdings" w:hint="default"/>
+      </w:rPr>
+    </w:lvl>
+    <w:lvl w:ilvl="3" w:tplc="04190001" w:tentative="1">
+      <w:start w:val="1"/>
+      <w:numFmt w:val="bullet"/>
+      <w:lvlText w:val=""/>
+      <w:lvlJc w:val="left"/>
+      <w:pPr>
+        <w:ind w:left="2880" w:hanging="360"/>
+      </w:pPr>
+      <w:rPr>
+        <w:rFonts w:ascii="Symbol" w:hAnsi="Symbol" w:hint="default"/>
+      </w:rPr>
+    </w:lvl>
+    <w:lvl w:ilvl="4" w:tplc="04190003" w:tentative="1">
+      <w:start w:val="1"/>
+      <w:numFmt w:val="bullet"/>
+      <w:lvlText w:val="o"/>
+      <w:lvlJc w:val="left"/>
+      <w:pPr>
+        <w:ind w:left="3600" w:hanging="360"/>
+      </w:pPr>
+      <w:rPr>
+        <w:rFonts w:ascii="Courier New" w:hAnsi="Courier New" w:cs="Courier New" w:hint="default"/>
+      </w:rPr>
+    </w:lvl>
+    <w:lvl w:ilvl="5" w:tplc="04190005" w:tentative="1">
+      <w:start w:val="1"/>
+      <w:numFmt w:val="bullet"/>
+      <w:lvlText w:val=""/>
+      <w:lvlJc w:val="left"/>
+      <w:pPr>
+        <w:ind w:left="4320" w:hanging="360"/>
+      </w:pPr>
+      <w:rPr>
+        <w:rFonts w:ascii="Wingdings" w:hAnsi="Wingdings" w:hint="default"/>
+      </w:rPr>
+    </w:lvl>
+    <w:lvl w:ilvl="6" w:tplc="04190001" w:tentative="1">
+      <w:start w:val="1"/>
+      <w:numFmt w:val="bullet"/>
+      <w:lvlText w:val=""/>
+      <w:lvlJc w:val="left"/>
+      <w:pPr>
+        <w:ind w:left="5040" w:hanging="360"/>
+      </w:pPr>
+      <w:rPr>
+        <w:rFonts w:ascii="Symbol" w:hAnsi="Symbol" w:hint="default"/>
+      </w:rPr>
+    </w:lvl>
+    <w:lvl w:ilvl="7" w:tplc="04190003" w:tentative="1">
+      <w:start w:val="1"/>
+      <w:numFmt w:val="bullet"/>
+      <w:lvlText w:val="o"/>
+      <w:lvlJc w:val="left"/>
+      <w:pPr>
+        <w:ind w:left="5760" w:hanging="360"/>
+      </w:pPr>
+      <w:rPr>
+        <w:rFonts w:ascii="Courier New" w:hAnsi="Courier New" w:cs="Courier New" w:hint="default"/>
+      </w:rPr>
+    </w:lvl>
+    <w:lvl w:ilvl="8" w:tplc="04190005" w:tentative="1">
+      <w:start w:val="1"/>
+      <w:numFmt w:val="bullet"/>
+      <w:lvlText w:val=""/>
+      <w:lvlJc w:val="left"/>
+      <w:pPr>
+        <w:ind w:left="6480" w:hanging="360"/>
+      </w:pPr>
+      <w:rPr>
+        <w:rFonts w:ascii="Wingdings" w:hAnsi="Wingdings" w:hint="default"/>
+      </w:rPr>
+    </w:lvl>
+  </w:abstractNum>
+  <w:abstractNum w:abstractNumId="2" w15:restartNumberingAfterBreak="0">
     <w:nsid w:val="14577735"/>
     <w:multiLevelType w:val="hybridMultilevel"/>
     <w:tmpl w:val="201292D8"/>
@@ -5480,7 +6474,7 @@
       </w:rPr>
     </w:lvl>
   </w:abstractNum>
-  <w:abstractNum w:abstractNumId="2" w15:restartNumberingAfterBreak="0">
+  <w:abstractNum w:abstractNumId="3" w15:restartNumberingAfterBreak="0">
     <w:nsid w:val="1A097710"/>
     <w:multiLevelType w:val="hybridMultilevel"/>
     <w:tmpl w:val="C3588D4C"/>
@@ -5593,7 +6587,7 @@
       </w:rPr>
     </w:lvl>
   </w:abstractNum>
-  <w:abstractNum w:abstractNumId="3" w15:restartNumberingAfterBreak="0">
+  <w:abstractNum w:abstractNumId="4" w15:restartNumberingAfterBreak="0">
     <w:nsid w:val="20B043E3"/>
     <w:multiLevelType w:val="hybridMultilevel"/>
     <w:tmpl w:val="3B4413B6"/>
@@ -5706,7 +6700,7 @@
       </w:rPr>
     </w:lvl>
   </w:abstractNum>
-  <w:abstractNum w:abstractNumId="4" w15:restartNumberingAfterBreak="0">
+  <w:abstractNum w:abstractNumId="5" w15:restartNumberingAfterBreak="0">
     <w:nsid w:val="25F71F84"/>
     <w:multiLevelType w:val="hybridMultilevel"/>
     <w:tmpl w:val="9F422E16"/>
@@ -5819,7 +6813,7 @@
       </w:rPr>
     </w:lvl>
   </w:abstractNum>
-  <w:abstractNum w:abstractNumId="5" w15:restartNumberingAfterBreak="0">
+  <w:abstractNum w:abstractNumId="6" w15:restartNumberingAfterBreak="0">
     <w:nsid w:val="3612063C"/>
     <w:multiLevelType w:val="hybridMultilevel"/>
     <w:tmpl w:val="CCF69CD4"/>
@@ -5932,7 +6926,7 @@
       </w:rPr>
     </w:lvl>
   </w:abstractNum>
-  <w:abstractNum w:abstractNumId="6" w15:restartNumberingAfterBreak="0">
+  <w:abstractNum w:abstractNumId="7" w15:restartNumberingAfterBreak="0">
     <w:nsid w:val="4A4043E2"/>
     <w:multiLevelType w:val="hybridMultilevel"/>
     <w:tmpl w:val="0D42FE42"/>
@@ -6045,7 +7039,7 @@
       </w:rPr>
     </w:lvl>
   </w:abstractNum>
-  <w:abstractNum w:abstractNumId="7" w15:restartNumberingAfterBreak="0">
+  <w:abstractNum w:abstractNumId="8" w15:restartNumberingAfterBreak="0">
     <w:nsid w:val="595564B9"/>
     <w:multiLevelType w:val="hybridMultilevel"/>
     <w:tmpl w:val="A7086C44"/>
@@ -6158,7 +7152,7 @@
       </w:rPr>
     </w:lvl>
   </w:abstractNum>
-  <w:abstractNum w:abstractNumId="8" w15:restartNumberingAfterBreak="0">
+  <w:abstractNum w:abstractNumId="9" w15:restartNumberingAfterBreak="0">
     <w:nsid w:val="617B71FC"/>
     <w:multiLevelType w:val="hybridMultilevel"/>
     <w:tmpl w:val="301063A4"/>
@@ -6271,7 +7265,120 @@
       </w:rPr>
     </w:lvl>
   </w:abstractNum>
-  <w:abstractNum w:abstractNumId="9" w15:restartNumberingAfterBreak="0">
+  <w:abstractNum w:abstractNumId="10" w15:restartNumberingAfterBreak="0">
+    <w:nsid w:val="619615F7"/>
+    <w:multiLevelType w:val="hybridMultilevel"/>
+    <w:tmpl w:val="8E5863B8"/>
+    <w:lvl w:ilvl="0" w:tplc="30C68BEE">
+      <w:start w:val="1"/>
+      <w:numFmt w:val="bullet"/>
+      <w:lvlText w:val=""/>
+      <w:lvlJc w:val="left"/>
+      <w:pPr>
+        <w:ind w:left="720" w:hanging="360"/>
+      </w:pPr>
+      <w:rPr>
+        <w:rFonts w:ascii="Symbol" w:hAnsi="Symbol" w:hint="default"/>
+      </w:rPr>
+    </w:lvl>
+    <w:lvl w:ilvl="1" w:tplc="04190003" w:tentative="1">
+      <w:start w:val="1"/>
+      <w:numFmt w:val="bullet"/>
+      <w:lvlText w:val="o"/>
+      <w:lvlJc w:val="left"/>
+      <w:pPr>
+        <w:ind w:left="1440" w:hanging="360"/>
+      </w:pPr>
+      <w:rPr>
+        <w:rFonts w:ascii="Courier New" w:hAnsi="Courier New" w:cs="Courier New" w:hint="default"/>
+      </w:rPr>
+    </w:lvl>
+    <w:lvl w:ilvl="2" w:tplc="04190005" w:tentative="1">
+      <w:start w:val="1"/>
+      <w:numFmt w:val="bullet"/>
+      <w:lvlText w:val=""/>
+      <w:lvlJc w:val="left"/>
+      <w:pPr>
+        <w:ind w:left="2160" w:hanging="360"/>
+      </w:pPr>
+      <w:rPr>
+        <w:rFonts w:ascii="Wingdings" w:hAnsi="Wingdings" w:hint="default"/>
+      </w:rPr>
+    </w:lvl>
+    <w:lvl w:ilvl="3" w:tplc="04190001" w:tentative="1">
+      <w:start w:val="1"/>
+      <w:numFmt w:val="bullet"/>
+      <w:lvlText w:val=""/>
+      <w:lvlJc w:val="left"/>
+      <w:pPr>
+        <w:ind w:left="2880" w:hanging="360"/>
+      </w:pPr>
+      <w:rPr>
+        <w:rFonts w:ascii="Symbol" w:hAnsi="Symbol" w:hint="default"/>
+      </w:rPr>
+    </w:lvl>
+    <w:lvl w:ilvl="4" w:tplc="04190003" w:tentative="1">
+      <w:start w:val="1"/>
+      <w:numFmt w:val="bullet"/>
+      <w:lvlText w:val="o"/>
+      <w:lvlJc w:val="left"/>
+      <w:pPr>
+        <w:ind w:left="3600" w:hanging="360"/>
+      </w:pPr>
+      <w:rPr>
+        <w:rFonts w:ascii="Courier New" w:hAnsi="Courier New" w:cs="Courier New" w:hint="default"/>
+      </w:rPr>
+    </w:lvl>
+    <w:lvl w:ilvl="5" w:tplc="04190005" w:tentative="1">
+      <w:start w:val="1"/>
+      <w:numFmt w:val="bullet"/>
+      <w:lvlText w:val=""/>
+      <w:lvlJc w:val="left"/>
+      <w:pPr>
+        <w:ind w:left="4320" w:hanging="360"/>
+      </w:pPr>
+      <w:rPr>
+        <w:rFonts w:ascii="Wingdings" w:hAnsi="Wingdings" w:hint="default"/>
+      </w:rPr>
+    </w:lvl>
+    <w:lvl w:ilvl="6" w:tplc="04190001" w:tentative="1">
+      <w:start w:val="1"/>
+      <w:numFmt w:val="bullet"/>
+      <w:lvlText w:val=""/>
+      <w:lvlJc w:val="left"/>
+      <w:pPr>
+        <w:ind w:left="5040" w:hanging="360"/>
+      </w:pPr>
+      <w:rPr>
+        <w:rFonts w:ascii="Symbol" w:hAnsi="Symbol" w:hint="default"/>
+      </w:rPr>
+    </w:lvl>
+    <w:lvl w:ilvl="7" w:tplc="04190003" w:tentative="1">
+      <w:start w:val="1"/>
+      <w:numFmt w:val="bullet"/>
+      <w:lvlText w:val="o"/>
+      <w:lvlJc w:val="left"/>
+      <w:pPr>
+        <w:ind w:left="5760" w:hanging="360"/>
+      </w:pPr>
+      <w:rPr>
+        <w:rFonts w:ascii="Courier New" w:hAnsi="Courier New" w:cs="Courier New" w:hint="default"/>
+      </w:rPr>
+    </w:lvl>
+    <w:lvl w:ilvl="8" w:tplc="04190005" w:tentative="1">
+      <w:start w:val="1"/>
+      <w:numFmt w:val="bullet"/>
+      <w:lvlText w:val=""/>
+      <w:lvlJc w:val="left"/>
+      <w:pPr>
+        <w:ind w:left="6480" w:hanging="360"/>
+      </w:pPr>
+      <w:rPr>
+        <w:rFonts w:ascii="Wingdings" w:hAnsi="Wingdings" w:hint="default"/>
+      </w:rPr>
+    </w:lvl>
+  </w:abstractNum>
+  <w:abstractNum w:abstractNumId="11" w15:restartNumberingAfterBreak="0">
     <w:nsid w:val="63504DC0"/>
     <w:multiLevelType w:val="hybridMultilevel"/>
     <w:tmpl w:val="28A0CCF8"/>
@@ -6384,7 +7491,7 @@
       </w:rPr>
     </w:lvl>
   </w:abstractNum>
-  <w:abstractNum w:abstractNumId="10" w15:restartNumberingAfterBreak="0">
+  <w:abstractNum w:abstractNumId="12" w15:restartNumberingAfterBreak="0">
     <w:nsid w:val="6AAA5029"/>
     <w:multiLevelType w:val="hybridMultilevel"/>
     <w:tmpl w:val="190C6046"/>
@@ -6497,7 +7604,120 @@
       </w:rPr>
     </w:lvl>
   </w:abstractNum>
-  <w:abstractNum w:abstractNumId="11" w15:restartNumberingAfterBreak="0">
+  <w:abstractNum w:abstractNumId="13" w15:restartNumberingAfterBreak="0">
+    <w:nsid w:val="73E44C51"/>
+    <w:multiLevelType w:val="hybridMultilevel"/>
+    <w:tmpl w:val="F09088F6"/>
+    <w:lvl w:ilvl="0" w:tplc="30C68BEE">
+      <w:start w:val="1"/>
+      <w:numFmt w:val="bullet"/>
+      <w:lvlText w:val=""/>
+      <w:lvlJc w:val="left"/>
+      <w:pPr>
+        <w:ind w:left="720" w:hanging="360"/>
+      </w:pPr>
+      <w:rPr>
+        <w:rFonts w:ascii="Symbol" w:hAnsi="Symbol" w:hint="default"/>
+      </w:rPr>
+    </w:lvl>
+    <w:lvl w:ilvl="1" w:tplc="04190003" w:tentative="1">
+      <w:start w:val="1"/>
+      <w:numFmt w:val="bullet"/>
+      <w:lvlText w:val="o"/>
+      <w:lvlJc w:val="left"/>
+      <w:pPr>
+        <w:ind w:left="1440" w:hanging="360"/>
+      </w:pPr>
+      <w:rPr>
+        <w:rFonts w:ascii="Courier New" w:hAnsi="Courier New" w:cs="Courier New" w:hint="default"/>
+      </w:rPr>
+    </w:lvl>
+    <w:lvl w:ilvl="2" w:tplc="04190005" w:tentative="1">
+      <w:start w:val="1"/>
+      <w:numFmt w:val="bullet"/>
+      <w:lvlText w:val=""/>
+      <w:lvlJc w:val="left"/>
+      <w:pPr>
+        <w:ind w:left="2160" w:hanging="360"/>
+      </w:pPr>
+      <w:rPr>
+        <w:rFonts w:ascii="Wingdings" w:hAnsi="Wingdings" w:hint="default"/>
+      </w:rPr>
+    </w:lvl>
+    <w:lvl w:ilvl="3" w:tplc="04190001" w:tentative="1">
+      <w:start w:val="1"/>
+      <w:numFmt w:val="bullet"/>
+      <w:lvlText w:val=""/>
+      <w:lvlJc w:val="left"/>
+      <w:pPr>
+        <w:ind w:left="2880" w:hanging="360"/>
+      </w:pPr>
+      <w:rPr>
+        <w:rFonts w:ascii="Symbol" w:hAnsi="Symbol" w:hint="default"/>
+      </w:rPr>
+    </w:lvl>
+    <w:lvl w:ilvl="4" w:tplc="04190003" w:tentative="1">
+      <w:start w:val="1"/>
+      <w:numFmt w:val="bullet"/>
+      <w:lvlText w:val="o"/>
+      <w:lvlJc w:val="left"/>
+      <w:pPr>
+        <w:ind w:left="3600" w:hanging="360"/>
+      </w:pPr>
+      <w:rPr>
+        <w:rFonts w:ascii="Courier New" w:hAnsi="Courier New" w:cs="Courier New" w:hint="default"/>
+      </w:rPr>
+    </w:lvl>
+    <w:lvl w:ilvl="5" w:tplc="04190005" w:tentative="1">
+      <w:start w:val="1"/>
+      <w:numFmt w:val="bullet"/>
+      <w:lvlText w:val=""/>
+      <w:lvlJc w:val="left"/>
+      <w:pPr>
+        <w:ind w:left="4320" w:hanging="360"/>
+      </w:pPr>
+      <w:rPr>
+        <w:rFonts w:ascii="Wingdings" w:hAnsi="Wingdings" w:hint="default"/>
+      </w:rPr>
+    </w:lvl>
+    <w:lvl w:ilvl="6" w:tplc="04190001" w:tentative="1">
+      <w:start w:val="1"/>
+      <w:numFmt w:val="bullet"/>
+      <w:lvlText w:val=""/>
+      <w:lvlJc w:val="left"/>
+      <w:pPr>
+        <w:ind w:left="5040" w:hanging="360"/>
+      </w:pPr>
+      <w:rPr>
+        <w:rFonts w:ascii="Symbol" w:hAnsi="Symbol" w:hint="default"/>
+      </w:rPr>
+    </w:lvl>
+    <w:lvl w:ilvl="7" w:tplc="04190003" w:tentative="1">
+      <w:start w:val="1"/>
+      <w:numFmt w:val="bullet"/>
+      <w:lvlText w:val="o"/>
+      <w:lvlJc w:val="left"/>
+      <w:pPr>
+        <w:ind w:left="5760" w:hanging="360"/>
+      </w:pPr>
+      <w:rPr>
+        <w:rFonts w:ascii="Courier New" w:hAnsi="Courier New" w:cs="Courier New" w:hint="default"/>
+      </w:rPr>
+    </w:lvl>
+    <w:lvl w:ilvl="8" w:tplc="04190005" w:tentative="1">
+      <w:start w:val="1"/>
+      <w:numFmt w:val="bullet"/>
+      <w:lvlText w:val=""/>
+      <w:lvlJc w:val="left"/>
+      <w:pPr>
+        <w:ind w:left="6480" w:hanging="360"/>
+      </w:pPr>
+      <w:rPr>
+        <w:rFonts w:ascii="Wingdings" w:hAnsi="Wingdings" w:hint="default"/>
+      </w:rPr>
+    </w:lvl>
+  </w:abstractNum>
+  <w:abstractNum w:abstractNumId="14" w15:restartNumberingAfterBreak="0">
     <w:nsid w:val="7BB4766A"/>
     <w:multiLevelType w:val="hybridMultilevel"/>
     <w:tmpl w:val="11902C6A"/>
@@ -6610,7 +7830,7 @@
       </w:rPr>
     </w:lvl>
   </w:abstractNum>
-  <w:abstractNum w:abstractNumId="12" w15:restartNumberingAfterBreak="0">
+  <w:abstractNum w:abstractNumId="15" w15:restartNumberingAfterBreak="0">
     <w:nsid w:val="7ECB751B"/>
     <w:multiLevelType w:val="multilevel"/>
     <w:tmpl w:val="97F896A6"/>
@@ -6724,43 +7944,52 @@
     </w:lvl>
   </w:abstractNum>
   <w:num w:numId="1">
-    <w:abstractNumId w:val="12"/>
+    <w:abstractNumId w:val="15"/>
   </w:num>
   <w:num w:numId="2">
-    <w:abstractNumId w:val="4"/>
+    <w:abstractNumId w:val="5"/>
   </w:num>
   <w:num w:numId="3">
-    <w:abstractNumId w:val="9"/>
+    <w:abstractNumId w:val="11"/>
   </w:num>
   <w:num w:numId="4">
-    <w:abstractNumId w:val="11"/>
+    <w:abstractNumId w:val="14"/>
   </w:num>
   <w:num w:numId="5">
-    <w:abstractNumId w:val="7"/>
+    <w:abstractNumId w:val="8"/>
   </w:num>
   <w:num w:numId="6">
     <w:abstractNumId w:val="0"/>
   </w:num>
   <w:num w:numId="7">
+    <w:abstractNumId w:val="4"/>
+  </w:num>
+  <w:num w:numId="8">
+    <w:abstractNumId w:val="6"/>
+  </w:num>
+  <w:num w:numId="9">
+    <w:abstractNumId w:val="9"/>
+  </w:num>
+  <w:num w:numId="10">
     <w:abstractNumId w:val="3"/>
   </w:num>
-  <w:num w:numId="8">
-    <w:abstractNumId w:val="5"/>
+  <w:num w:numId="11">
+    <w:abstractNumId w:val="7"/>
   </w:num>
-  <w:num w:numId="9">
-    <w:abstractNumId w:val="8"/>
+  <w:num w:numId="12">
+    <w:abstractNumId w:val="12"/>
   </w:num>
-  <w:num w:numId="10">
+  <w:num w:numId="13">
     <w:abstractNumId w:val="2"/>
   </w:num>
-  <w:num w:numId="11">
-    <w:abstractNumId w:val="6"/>
+  <w:num w:numId="14">
+    <w:abstractNumId w:val="1"/>
   </w:num>
-  <w:num w:numId="12">
+  <w:num w:numId="15">
+    <w:abstractNumId w:val="13"/>
+  </w:num>
+  <w:num w:numId="16">
     <w:abstractNumId w:val="10"/>
-  </w:num>
-  <w:num w:numId="13">
-    <w:abstractNumId w:val="1"/>
   </w:num>
 </w:numbering>
 </file>

</xml_diff>